<commit_message>
Updated term project rubric
</commit_message>
<xml_diff>
--- a/Labs/TermProject/TermProjectRubric_CIS399.docx
+++ b/Labs/TermProject/TermProjectRubric_CIS399.docx
@@ -1,6 +1,6 @@
 
 <file path=word/document.xml><?xml version="1.0" encoding="utf-8"?>
-<w:document xmlns:wpc="http://schemas.microsoft.com/office/word/2010/wordprocessingCanvas" xmlns:mo="http://schemas.microsoft.com/office/mac/office/2008/main" xmlns:mc="http://schemas.openxmlformats.org/markup-compatibility/2006" xmlns:mv="urn:schemas-microsoft-com:mac:vml" xmlns:o="urn:schemas-microsoft-com:office:office" xmlns:r="http://schemas.openxmlformats.org/officeDocument/2006/relationships" xmlns:m="http://schemas.openxmlformats.org/officeDocument/2006/math" xmlns:v="urn:schemas-microsoft-com:vml" xmlns:wp14="http://schemas.microsoft.com/office/word/2010/wordprocessingDrawing" xmlns:wp="http://schemas.openxmlformats.org/drawingml/2006/wordprocessingDrawing" xmlns:w10="urn:schemas-microsoft-com:office:word" xmlns:w="http://schemas.openxmlformats.org/wordprocessingml/2006/main" xmlns:w14="http://schemas.microsoft.com/office/word/2010/wordml" xmlns:w15="http://schemas.microsoft.com/office/word/2012/wordml" xmlns:wpg="http://schemas.microsoft.com/office/word/2010/wordprocessingGroup" xmlns:wpi="http://schemas.microsoft.com/office/word/2010/wordprocessingInk" xmlns:wne="http://schemas.microsoft.com/office/word/2006/wordml" xmlns:wps="http://schemas.microsoft.com/office/word/2010/wordprocessingShape" mc:Ignorable="w14 w15 wp14">
+<w:document xmlns:wpc="http://schemas.microsoft.com/office/word/2010/wordprocessingCanvas" xmlns:cx="http://schemas.microsoft.com/office/drawing/2014/chartex" xmlns:cx1="http://schemas.microsoft.com/office/drawing/2015/9/8/chartex" xmlns:cx2="http://schemas.microsoft.com/office/drawing/2015/10/21/chartex" xmlns:cx3="http://schemas.microsoft.com/office/drawing/2016/5/9/chartex" xmlns:cx4="http://schemas.microsoft.com/office/drawing/2016/5/10/chartex" xmlns:cx5="http://schemas.microsoft.com/office/drawing/2016/5/11/chartex" xmlns:cx6="http://schemas.microsoft.com/office/drawing/2016/5/12/chartex" xmlns:cx7="http://schemas.microsoft.com/office/drawing/2016/5/13/chartex" xmlns:cx8="http://schemas.microsoft.com/office/drawing/2016/5/14/chartex" xmlns:mc="http://schemas.openxmlformats.org/markup-compatibility/2006" xmlns:aink="http://schemas.microsoft.com/office/drawing/2016/ink" xmlns:am3d="http://schemas.microsoft.com/office/drawing/2017/model3d" xmlns:o="urn:schemas-microsoft-com:office:office" xmlns:r="http://schemas.openxmlformats.org/officeDocument/2006/relationships" xmlns:m="http://schemas.openxmlformats.org/officeDocument/2006/math" xmlns:v="urn:schemas-microsoft-com:vml" xmlns:wp14="http://schemas.microsoft.com/office/word/2010/wordprocessingDrawing" xmlns:wp="http://schemas.openxmlformats.org/drawingml/2006/wordprocessingDrawing" xmlns:w10="urn:schemas-microsoft-com:office:word" xmlns:w="http://schemas.openxmlformats.org/wordprocessingml/2006/main" xmlns:w14="http://schemas.microsoft.com/office/word/2010/wordml" xmlns:w15="http://schemas.microsoft.com/office/word/2012/wordml" xmlns:w16cid="http://schemas.microsoft.com/office/word/2016/wordml/cid" xmlns:w16se="http://schemas.microsoft.com/office/word/2015/wordml/symex" xmlns:wpg="http://schemas.microsoft.com/office/word/2010/wordprocessingGroup" xmlns:wpi="http://schemas.microsoft.com/office/word/2010/wordprocessingInk" xmlns:wne="http://schemas.microsoft.com/office/word/2006/wordml" xmlns:wps="http://schemas.microsoft.com/office/word/2010/wordprocessingShape" mc:Ignorable="w14 w15 w16se w16cid wp14">
   <w:body>
     <w:tbl>
       <w:tblPr>
@@ -408,6 +408,9 @@
             <w:r>
               <w:t>Separate layouts for landscape and portrait orientation</w:t>
             </w:r>
+            <w:r>
+              <w:t xml:space="preserve"> in at least one activity</w:t>
+            </w:r>
           </w:p>
         </w:tc>
         <w:tc>
@@ -667,6 +670,8 @@
         <w:autoSpaceDE w:val="0"/>
         <w:spacing w:line="240" w:lineRule="auto"/>
       </w:pPr>
+      <w:bookmarkStart w:id="0" w:name="_GoBack"/>
+      <w:bookmarkEnd w:id="0"/>
     </w:p>
     <w:p>
       <w:pPr>
@@ -747,8 +752,6 @@
         <w:autoSpaceDE w:val="0"/>
         <w:spacing w:line="240" w:lineRule="auto"/>
       </w:pPr>
-      <w:bookmarkStart w:id="0" w:name="_GoBack"/>
-      <w:bookmarkEnd w:id="0"/>
     </w:p>
     <w:sectPr>
       <w:headerReference w:type="default" r:id="rId7"/>
@@ -763,7 +766,7 @@
 </file>
 
 <file path=word/endnotes.xml><?xml version="1.0" encoding="utf-8"?>
-<w:endnotes xmlns:wpc="http://schemas.microsoft.com/office/word/2010/wordprocessingCanvas" xmlns:mo="http://schemas.microsoft.com/office/mac/office/2008/main" xmlns:mc="http://schemas.openxmlformats.org/markup-compatibility/2006" xmlns:mv="urn:schemas-microsoft-com:mac:vml" xmlns:o="urn:schemas-microsoft-com:office:office" xmlns:r="http://schemas.openxmlformats.org/officeDocument/2006/relationships" xmlns:m="http://schemas.openxmlformats.org/officeDocument/2006/math" xmlns:v="urn:schemas-microsoft-com:vml" xmlns:wp14="http://schemas.microsoft.com/office/word/2010/wordprocessingDrawing" xmlns:wp="http://schemas.openxmlformats.org/drawingml/2006/wordprocessingDrawing" xmlns:w10="urn:schemas-microsoft-com:office:word" xmlns:w="http://schemas.openxmlformats.org/wordprocessingml/2006/main" xmlns:w14="http://schemas.microsoft.com/office/word/2010/wordml" xmlns:w15="http://schemas.microsoft.com/office/word/2012/wordml" xmlns:wpg="http://schemas.microsoft.com/office/word/2010/wordprocessingGroup" xmlns:wpi="http://schemas.microsoft.com/office/word/2010/wordprocessingInk" xmlns:wne="http://schemas.microsoft.com/office/word/2006/wordml" xmlns:wps="http://schemas.microsoft.com/office/word/2010/wordprocessingShape" mc:Ignorable="w14 w15 wp14">
+<w:endnotes xmlns:wpc="http://schemas.microsoft.com/office/word/2010/wordprocessingCanvas" xmlns:cx="http://schemas.microsoft.com/office/drawing/2014/chartex" xmlns:cx1="http://schemas.microsoft.com/office/drawing/2015/9/8/chartex" xmlns:cx2="http://schemas.microsoft.com/office/drawing/2015/10/21/chartex" xmlns:cx3="http://schemas.microsoft.com/office/drawing/2016/5/9/chartex" xmlns:cx4="http://schemas.microsoft.com/office/drawing/2016/5/10/chartex" xmlns:cx5="http://schemas.microsoft.com/office/drawing/2016/5/11/chartex" xmlns:cx6="http://schemas.microsoft.com/office/drawing/2016/5/12/chartex" xmlns:cx7="http://schemas.microsoft.com/office/drawing/2016/5/13/chartex" xmlns:cx8="http://schemas.microsoft.com/office/drawing/2016/5/14/chartex" xmlns:mc="http://schemas.openxmlformats.org/markup-compatibility/2006" xmlns:aink="http://schemas.microsoft.com/office/drawing/2016/ink" xmlns:am3d="http://schemas.microsoft.com/office/drawing/2017/model3d" xmlns:o="urn:schemas-microsoft-com:office:office" xmlns:r="http://schemas.openxmlformats.org/officeDocument/2006/relationships" xmlns:m="http://schemas.openxmlformats.org/officeDocument/2006/math" xmlns:v="urn:schemas-microsoft-com:vml" xmlns:wp14="http://schemas.microsoft.com/office/word/2010/wordprocessingDrawing" xmlns:wp="http://schemas.openxmlformats.org/drawingml/2006/wordprocessingDrawing" xmlns:w10="urn:schemas-microsoft-com:office:word" xmlns:w="http://schemas.openxmlformats.org/wordprocessingml/2006/main" xmlns:w14="http://schemas.microsoft.com/office/word/2010/wordml" xmlns:w15="http://schemas.microsoft.com/office/word/2012/wordml" xmlns:w16cid="http://schemas.microsoft.com/office/word/2016/wordml/cid" xmlns:w16se="http://schemas.microsoft.com/office/word/2015/wordml/symex" xmlns:wpg="http://schemas.microsoft.com/office/word/2010/wordprocessingGroup" xmlns:wpi="http://schemas.microsoft.com/office/word/2010/wordprocessingInk" xmlns:wne="http://schemas.microsoft.com/office/word/2006/wordml" xmlns:wps="http://schemas.microsoft.com/office/word/2010/wordprocessingShape" mc:Ignorable="w14 w15 w16se w16cid wp14">
   <w:endnote w:type="separator" w:id="-1">
     <w:p>
       <w:pPr>
@@ -788,7 +791,7 @@
 </file>
 
 <file path=word/footer1.xml><?xml version="1.0" encoding="utf-8"?>
-<w:ftr xmlns:wpc="http://schemas.microsoft.com/office/word/2010/wordprocessingCanvas" xmlns:mo="http://schemas.microsoft.com/office/mac/office/2008/main" xmlns:mc="http://schemas.openxmlformats.org/markup-compatibility/2006" xmlns:mv="urn:schemas-microsoft-com:mac:vml" xmlns:o="urn:schemas-microsoft-com:office:office" xmlns:r="http://schemas.openxmlformats.org/officeDocument/2006/relationships" xmlns:m="http://schemas.openxmlformats.org/officeDocument/2006/math" xmlns:v="urn:schemas-microsoft-com:vml" xmlns:wp14="http://schemas.microsoft.com/office/word/2010/wordprocessingDrawing" xmlns:wp="http://schemas.openxmlformats.org/drawingml/2006/wordprocessingDrawing" xmlns:w10="urn:schemas-microsoft-com:office:word" xmlns:w="http://schemas.openxmlformats.org/wordprocessingml/2006/main" xmlns:w14="http://schemas.microsoft.com/office/word/2010/wordml" xmlns:w15="http://schemas.microsoft.com/office/word/2012/wordml" xmlns:wpg="http://schemas.microsoft.com/office/word/2010/wordprocessingGroup" xmlns:wpi="http://schemas.microsoft.com/office/word/2010/wordprocessingInk" xmlns:wne="http://schemas.microsoft.com/office/word/2006/wordml" xmlns:wps="http://schemas.microsoft.com/office/word/2010/wordprocessingShape" mc:Ignorable="w14 w15 wp14">
+<w:ftr xmlns:wpc="http://schemas.microsoft.com/office/word/2010/wordprocessingCanvas" xmlns:cx="http://schemas.microsoft.com/office/drawing/2014/chartex" xmlns:cx1="http://schemas.microsoft.com/office/drawing/2015/9/8/chartex" xmlns:cx2="http://schemas.microsoft.com/office/drawing/2015/10/21/chartex" xmlns:cx3="http://schemas.microsoft.com/office/drawing/2016/5/9/chartex" xmlns:cx4="http://schemas.microsoft.com/office/drawing/2016/5/10/chartex" xmlns:cx5="http://schemas.microsoft.com/office/drawing/2016/5/11/chartex" xmlns:cx6="http://schemas.microsoft.com/office/drawing/2016/5/12/chartex" xmlns:cx7="http://schemas.microsoft.com/office/drawing/2016/5/13/chartex" xmlns:cx8="http://schemas.microsoft.com/office/drawing/2016/5/14/chartex" xmlns:mc="http://schemas.openxmlformats.org/markup-compatibility/2006" xmlns:aink="http://schemas.microsoft.com/office/drawing/2016/ink" xmlns:am3d="http://schemas.microsoft.com/office/drawing/2017/model3d" xmlns:o="urn:schemas-microsoft-com:office:office" xmlns:r="http://schemas.openxmlformats.org/officeDocument/2006/relationships" xmlns:m="http://schemas.openxmlformats.org/officeDocument/2006/math" xmlns:v="urn:schemas-microsoft-com:vml" xmlns:wp14="http://schemas.microsoft.com/office/word/2010/wordprocessingDrawing" xmlns:wp="http://schemas.openxmlformats.org/drawingml/2006/wordprocessingDrawing" xmlns:w10="urn:schemas-microsoft-com:office:word" xmlns:w="http://schemas.openxmlformats.org/wordprocessingml/2006/main" xmlns:w14="http://schemas.microsoft.com/office/word/2010/wordml" xmlns:w15="http://schemas.microsoft.com/office/word/2012/wordml" xmlns:w16cid="http://schemas.microsoft.com/office/word/2016/wordml/cid" xmlns:w16se="http://schemas.microsoft.com/office/word/2015/wordml/symex" xmlns:wpg="http://schemas.microsoft.com/office/word/2010/wordprocessingGroup" xmlns:wpi="http://schemas.microsoft.com/office/word/2010/wordprocessingInk" xmlns:wne="http://schemas.microsoft.com/office/word/2006/wordml" xmlns:wps="http://schemas.microsoft.com/office/word/2010/wordprocessingShape" mc:Ignorable="w14 w15 w16se w16cid wp14">
   <w:p>
     <w:pPr>
       <w:pStyle w:val="Footer"/>
@@ -804,7 +807,7 @@
 </file>
 
 <file path=word/footnotes.xml><?xml version="1.0" encoding="utf-8"?>
-<w:footnotes xmlns:wpc="http://schemas.microsoft.com/office/word/2010/wordprocessingCanvas" xmlns:mo="http://schemas.microsoft.com/office/mac/office/2008/main" xmlns:mc="http://schemas.openxmlformats.org/markup-compatibility/2006" xmlns:mv="urn:schemas-microsoft-com:mac:vml" xmlns:o="urn:schemas-microsoft-com:office:office" xmlns:r="http://schemas.openxmlformats.org/officeDocument/2006/relationships" xmlns:m="http://schemas.openxmlformats.org/officeDocument/2006/math" xmlns:v="urn:schemas-microsoft-com:vml" xmlns:wp14="http://schemas.microsoft.com/office/word/2010/wordprocessingDrawing" xmlns:wp="http://schemas.openxmlformats.org/drawingml/2006/wordprocessingDrawing" xmlns:w10="urn:schemas-microsoft-com:office:word" xmlns:w="http://schemas.openxmlformats.org/wordprocessingml/2006/main" xmlns:w14="http://schemas.microsoft.com/office/word/2010/wordml" xmlns:w15="http://schemas.microsoft.com/office/word/2012/wordml" xmlns:wpg="http://schemas.microsoft.com/office/word/2010/wordprocessingGroup" xmlns:wpi="http://schemas.microsoft.com/office/word/2010/wordprocessingInk" xmlns:wne="http://schemas.microsoft.com/office/word/2006/wordml" xmlns:wps="http://schemas.microsoft.com/office/word/2010/wordprocessingShape" mc:Ignorable="w14 w15 wp14">
+<w:footnotes xmlns:wpc="http://schemas.microsoft.com/office/word/2010/wordprocessingCanvas" xmlns:cx="http://schemas.microsoft.com/office/drawing/2014/chartex" xmlns:cx1="http://schemas.microsoft.com/office/drawing/2015/9/8/chartex" xmlns:cx2="http://schemas.microsoft.com/office/drawing/2015/10/21/chartex" xmlns:cx3="http://schemas.microsoft.com/office/drawing/2016/5/9/chartex" xmlns:cx4="http://schemas.microsoft.com/office/drawing/2016/5/10/chartex" xmlns:cx5="http://schemas.microsoft.com/office/drawing/2016/5/11/chartex" xmlns:cx6="http://schemas.microsoft.com/office/drawing/2016/5/12/chartex" xmlns:cx7="http://schemas.microsoft.com/office/drawing/2016/5/13/chartex" xmlns:cx8="http://schemas.microsoft.com/office/drawing/2016/5/14/chartex" xmlns:mc="http://schemas.openxmlformats.org/markup-compatibility/2006" xmlns:aink="http://schemas.microsoft.com/office/drawing/2016/ink" xmlns:am3d="http://schemas.microsoft.com/office/drawing/2017/model3d" xmlns:o="urn:schemas-microsoft-com:office:office" xmlns:r="http://schemas.openxmlformats.org/officeDocument/2006/relationships" xmlns:m="http://schemas.openxmlformats.org/officeDocument/2006/math" xmlns:v="urn:schemas-microsoft-com:vml" xmlns:wp14="http://schemas.microsoft.com/office/word/2010/wordprocessingDrawing" xmlns:wp="http://schemas.openxmlformats.org/drawingml/2006/wordprocessingDrawing" xmlns:w10="urn:schemas-microsoft-com:office:word" xmlns:w="http://schemas.openxmlformats.org/wordprocessingml/2006/main" xmlns:w14="http://schemas.microsoft.com/office/word/2010/wordml" xmlns:w15="http://schemas.microsoft.com/office/word/2012/wordml" xmlns:w16cid="http://schemas.microsoft.com/office/word/2016/wordml/cid" xmlns:w16se="http://schemas.microsoft.com/office/word/2015/wordml/symex" xmlns:wpg="http://schemas.microsoft.com/office/word/2010/wordprocessingGroup" xmlns:wpi="http://schemas.microsoft.com/office/word/2010/wordprocessingInk" xmlns:wne="http://schemas.microsoft.com/office/word/2006/wordml" xmlns:wps="http://schemas.microsoft.com/office/word/2010/wordprocessingShape" mc:Ignorable="w14 w15 w16se w16cid wp14">
   <w:footnote w:type="separator" w:id="-1">
     <w:p>
       <w:pPr>
@@ -829,7 +832,7 @@
 </file>
 
 <file path=word/header1.xml><?xml version="1.0" encoding="utf-8"?>
-<w:hdr xmlns:wpc="http://schemas.microsoft.com/office/word/2010/wordprocessingCanvas" xmlns:mo="http://schemas.microsoft.com/office/mac/office/2008/main" xmlns:mc="http://schemas.openxmlformats.org/markup-compatibility/2006" xmlns:mv="urn:schemas-microsoft-com:mac:vml" xmlns:o="urn:schemas-microsoft-com:office:office" xmlns:r="http://schemas.openxmlformats.org/officeDocument/2006/relationships" xmlns:m="http://schemas.openxmlformats.org/officeDocument/2006/math" xmlns:v="urn:schemas-microsoft-com:vml" xmlns:wp14="http://schemas.microsoft.com/office/word/2010/wordprocessingDrawing" xmlns:wp="http://schemas.openxmlformats.org/drawingml/2006/wordprocessingDrawing" xmlns:w10="urn:schemas-microsoft-com:office:word" xmlns:w="http://schemas.openxmlformats.org/wordprocessingml/2006/main" xmlns:w14="http://schemas.microsoft.com/office/word/2010/wordml" xmlns:w15="http://schemas.microsoft.com/office/word/2012/wordml" xmlns:wpg="http://schemas.microsoft.com/office/word/2010/wordprocessingGroup" xmlns:wpi="http://schemas.microsoft.com/office/word/2010/wordprocessingInk" xmlns:wne="http://schemas.microsoft.com/office/word/2006/wordml" xmlns:wps="http://schemas.microsoft.com/office/word/2010/wordprocessingShape" mc:Ignorable="w14 w15 wp14">
+<w:hdr xmlns:wpc="http://schemas.microsoft.com/office/word/2010/wordprocessingCanvas" xmlns:cx="http://schemas.microsoft.com/office/drawing/2014/chartex" xmlns:cx1="http://schemas.microsoft.com/office/drawing/2015/9/8/chartex" xmlns:cx2="http://schemas.microsoft.com/office/drawing/2015/10/21/chartex" xmlns:cx3="http://schemas.microsoft.com/office/drawing/2016/5/9/chartex" xmlns:cx4="http://schemas.microsoft.com/office/drawing/2016/5/10/chartex" xmlns:cx5="http://schemas.microsoft.com/office/drawing/2016/5/11/chartex" xmlns:cx6="http://schemas.microsoft.com/office/drawing/2016/5/12/chartex" xmlns:cx7="http://schemas.microsoft.com/office/drawing/2016/5/13/chartex" xmlns:cx8="http://schemas.microsoft.com/office/drawing/2016/5/14/chartex" xmlns:mc="http://schemas.openxmlformats.org/markup-compatibility/2006" xmlns:aink="http://schemas.microsoft.com/office/drawing/2016/ink" xmlns:am3d="http://schemas.microsoft.com/office/drawing/2017/model3d" xmlns:o="urn:schemas-microsoft-com:office:office" xmlns:r="http://schemas.openxmlformats.org/officeDocument/2006/relationships" xmlns:m="http://schemas.openxmlformats.org/officeDocument/2006/math" xmlns:v="urn:schemas-microsoft-com:vml" xmlns:wp14="http://schemas.microsoft.com/office/word/2010/wordprocessingDrawing" xmlns:wp="http://schemas.openxmlformats.org/drawingml/2006/wordprocessingDrawing" xmlns:w10="urn:schemas-microsoft-com:office:word" xmlns:w="http://schemas.openxmlformats.org/wordprocessingml/2006/main" xmlns:w14="http://schemas.microsoft.com/office/word/2010/wordml" xmlns:w15="http://schemas.microsoft.com/office/word/2012/wordml" xmlns:w16cid="http://schemas.microsoft.com/office/word/2016/wordml/cid" xmlns:w16se="http://schemas.microsoft.com/office/word/2015/wordml/symex" xmlns:wpg="http://schemas.microsoft.com/office/word/2010/wordprocessingGroup" xmlns:wpi="http://schemas.microsoft.com/office/word/2010/wordprocessingInk" xmlns:wne="http://schemas.microsoft.com/office/word/2006/wordml" xmlns:wps="http://schemas.microsoft.com/office/word/2010/wordprocessingShape" mc:Ignorable="w14 w15 w16se w16cid wp14">
   <w:p>
     <w:pPr>
       <w:pStyle w:val="Header"/>
@@ -848,8 +851,8 @@
 </file>
 
 <file path=word/numbering.xml><?xml version="1.0" encoding="utf-8"?>
-<w:numbering xmlns:wpc="http://schemas.microsoft.com/office/word/2010/wordprocessingCanvas" xmlns:mo="http://schemas.microsoft.com/office/mac/office/2008/main" xmlns:mc="http://schemas.openxmlformats.org/markup-compatibility/2006" xmlns:mv="urn:schemas-microsoft-com:mac:vml" xmlns:o="urn:schemas-microsoft-com:office:office" xmlns:r="http://schemas.openxmlformats.org/officeDocument/2006/relationships" xmlns:m="http://schemas.openxmlformats.org/officeDocument/2006/math" xmlns:v="urn:schemas-microsoft-com:vml" xmlns:wp14="http://schemas.microsoft.com/office/word/2010/wordprocessingDrawing" xmlns:wp="http://schemas.openxmlformats.org/drawingml/2006/wordprocessingDrawing" xmlns:w10="urn:schemas-microsoft-com:office:word" xmlns:w="http://schemas.openxmlformats.org/wordprocessingml/2006/main" xmlns:w14="http://schemas.microsoft.com/office/word/2010/wordml" xmlns:w15="http://schemas.microsoft.com/office/word/2012/wordml" xmlns:wpg="http://schemas.microsoft.com/office/word/2010/wordprocessingGroup" xmlns:wpi="http://schemas.microsoft.com/office/word/2010/wordprocessingInk" xmlns:wne="http://schemas.microsoft.com/office/word/2006/wordml" xmlns:wps="http://schemas.microsoft.com/office/word/2010/wordprocessingShape" mc:Ignorable="w14 w15 wp14">
-  <w:abstractNum w:abstractNumId="0">
+<w:numbering xmlns:wpc="http://schemas.microsoft.com/office/word/2010/wordprocessingCanvas" xmlns:cx="http://schemas.microsoft.com/office/drawing/2014/chartex" xmlns:cx1="http://schemas.microsoft.com/office/drawing/2015/9/8/chartex" xmlns:cx2="http://schemas.microsoft.com/office/drawing/2015/10/21/chartex" xmlns:cx3="http://schemas.microsoft.com/office/drawing/2016/5/9/chartex" xmlns:cx4="http://schemas.microsoft.com/office/drawing/2016/5/10/chartex" xmlns:cx5="http://schemas.microsoft.com/office/drawing/2016/5/11/chartex" xmlns:cx6="http://schemas.microsoft.com/office/drawing/2016/5/12/chartex" xmlns:cx7="http://schemas.microsoft.com/office/drawing/2016/5/13/chartex" xmlns:cx8="http://schemas.microsoft.com/office/drawing/2016/5/14/chartex" xmlns:mc="http://schemas.openxmlformats.org/markup-compatibility/2006" xmlns:aink="http://schemas.microsoft.com/office/drawing/2016/ink" xmlns:am3d="http://schemas.microsoft.com/office/drawing/2017/model3d" xmlns:o="urn:schemas-microsoft-com:office:office" xmlns:r="http://schemas.openxmlformats.org/officeDocument/2006/relationships" xmlns:m="http://schemas.openxmlformats.org/officeDocument/2006/math" xmlns:v="urn:schemas-microsoft-com:vml" xmlns:wp14="http://schemas.microsoft.com/office/word/2010/wordprocessingDrawing" xmlns:wp="http://schemas.openxmlformats.org/drawingml/2006/wordprocessingDrawing" xmlns:w10="urn:schemas-microsoft-com:office:word" xmlns:w="http://schemas.openxmlformats.org/wordprocessingml/2006/main" xmlns:w14="http://schemas.microsoft.com/office/word/2010/wordml" xmlns:w15="http://schemas.microsoft.com/office/word/2012/wordml" xmlns:w16cid="http://schemas.microsoft.com/office/word/2016/wordml/cid" xmlns:w16se="http://schemas.microsoft.com/office/word/2015/wordml/symex" xmlns:wpg="http://schemas.microsoft.com/office/word/2010/wordprocessingGroup" xmlns:wpi="http://schemas.microsoft.com/office/word/2010/wordprocessingInk" xmlns:wne="http://schemas.microsoft.com/office/word/2006/wordml" xmlns:wps="http://schemas.microsoft.com/office/word/2010/wordprocessingShape" mc:Ignorable="w14 w15 w16se w16cid wp14">
+  <w:abstractNum w:abstractNumId="0" w15:restartNumberingAfterBreak="0">
     <w:nsid w:val="24DA7188"/>
     <w:multiLevelType w:val="hybridMultilevel"/>
     <w:tmpl w:val="797E3E86"/>
@@ -962,7 +965,7 @@
       </w:rPr>
     </w:lvl>
   </w:abstractNum>
-  <w:abstractNum w:abstractNumId="1">
+  <w:abstractNum w:abstractNumId="1" w15:restartNumberingAfterBreak="0">
     <w:nsid w:val="270233A5"/>
     <w:multiLevelType w:val="hybridMultilevel"/>
     <w:tmpl w:val="4E56D00A"/>
@@ -1075,7 +1078,7 @@
       </w:rPr>
     </w:lvl>
   </w:abstractNum>
-  <w:abstractNum w:abstractNumId="2">
+  <w:abstractNum w:abstractNumId="2" w15:restartNumberingAfterBreak="0">
     <w:nsid w:val="30364391"/>
     <w:multiLevelType w:val="hybridMultilevel"/>
     <w:tmpl w:val="4E56D00A"/>
@@ -1188,7 +1191,7 @@
       </w:rPr>
     </w:lvl>
   </w:abstractNum>
-  <w:abstractNum w:abstractNumId="3">
+  <w:abstractNum w:abstractNumId="3" w15:restartNumberingAfterBreak="0">
     <w:nsid w:val="334A497E"/>
     <w:multiLevelType w:val="hybridMultilevel"/>
     <w:tmpl w:val="40E05D1E"/>
@@ -1301,7 +1304,7 @@
       </w:rPr>
     </w:lvl>
   </w:abstractNum>
-  <w:abstractNum w:abstractNumId="4">
+  <w:abstractNum w:abstractNumId="4" w15:restartNumberingAfterBreak="0">
     <w:nsid w:val="440D5706"/>
     <w:multiLevelType w:val="multilevel"/>
     <w:tmpl w:val="AD5067D0"/>
@@ -1450,7 +1453,7 @@
       </w:rPr>
     </w:lvl>
   </w:abstractNum>
-  <w:abstractNum w:abstractNumId="5">
+  <w:abstractNum w:abstractNumId="5" w15:restartNumberingAfterBreak="0">
     <w:nsid w:val="54FB6BA7"/>
     <w:multiLevelType w:val="multilevel"/>
     <w:tmpl w:val="7D14F2B2"/>
@@ -1599,7 +1602,7 @@
       </w:rPr>
     </w:lvl>
   </w:abstractNum>
-  <w:abstractNum w:abstractNumId="6">
+  <w:abstractNum w:abstractNumId="6" w15:restartNumberingAfterBreak="0">
     <w:nsid w:val="599D2169"/>
     <w:multiLevelType w:val="multilevel"/>
     <w:tmpl w:val="D3DA0CB2"/>
@@ -1748,7 +1751,7 @@
       </w:rPr>
     </w:lvl>
   </w:abstractNum>
-  <w:abstractNum w:abstractNumId="7">
+  <w:abstractNum w:abstractNumId="7" w15:restartNumberingAfterBreak="0">
     <w:nsid w:val="70151D3D"/>
     <w:multiLevelType w:val="multilevel"/>
     <w:tmpl w:val="B044C76E"/>
@@ -1897,7 +1900,7 @@
       </w:rPr>
     </w:lvl>
   </w:abstractNum>
-  <w:abstractNum w:abstractNumId="8">
+  <w:abstractNum w:abstractNumId="8" w15:restartNumberingAfterBreak="0">
     <w:nsid w:val="7C0D4B84"/>
     <w:multiLevelType w:val="hybridMultilevel"/>
     <w:tmpl w:val="4E56D00A"/>
@@ -2010,7 +2013,7 @@
       </w:rPr>
     </w:lvl>
   </w:abstractNum>
-  <w:abstractNum w:abstractNumId="9">
+  <w:abstractNum w:abstractNumId="9" w15:restartNumberingAfterBreak="0">
     <w:nsid w:val="7F9D0447"/>
     <w:multiLevelType w:val="hybridMultilevel"/>
     <w:tmpl w:val="6C42929C"/>
@@ -2157,7 +2160,7 @@
 </file>
 
 <file path=word/styles.xml><?xml version="1.0" encoding="utf-8"?>
-<w:styles xmlns:mc="http://schemas.openxmlformats.org/markup-compatibility/2006" xmlns:r="http://schemas.openxmlformats.org/officeDocument/2006/relationships" xmlns:w="http://schemas.openxmlformats.org/wordprocessingml/2006/main" xmlns:w14="http://schemas.microsoft.com/office/word/2010/wordml" xmlns:w15="http://schemas.microsoft.com/office/word/2012/wordml" mc:Ignorable="w14 w15">
+<w:styles xmlns:mc="http://schemas.openxmlformats.org/markup-compatibility/2006" xmlns:r="http://schemas.openxmlformats.org/officeDocument/2006/relationships" xmlns:w="http://schemas.openxmlformats.org/wordprocessingml/2006/main" xmlns:w14="http://schemas.microsoft.com/office/word/2010/wordml" xmlns:w15="http://schemas.microsoft.com/office/word/2012/wordml" xmlns:w16cid="http://schemas.microsoft.com/office/word/2016/wordml/cid" xmlns:w16se="http://schemas.microsoft.com/office/word/2015/wordml/symex" mc:Ignorable="w14 w15 w16se w16cid">
   <w:docDefaults>
     <w:rPrDefault>
       <w:rPr>
@@ -2167,7 +2170,7 @@
     </w:rPrDefault>
     <w:pPrDefault/>
   </w:docDefaults>
-  <w:latentStyles w:defLockedState="0" w:defUIPriority="99" w:defSemiHidden="0" w:defUnhideWhenUsed="0" w:defQFormat="0" w:count="382">
+  <w:latentStyles w:defLockedState="0" w:defUIPriority="99" w:defSemiHidden="0" w:defUnhideWhenUsed="0" w:defQFormat="0" w:count="375">
     <w:lsdException w:name="Normal" w:uiPriority="0" w:qFormat="1"/>
     <w:lsdException w:name="heading 1" w:uiPriority="9" w:qFormat="1"/>
     <w:lsdException w:name="heading 2" w:semiHidden="1" w:uiPriority="9" w:unhideWhenUsed="1" w:qFormat="1"/>

</xml_diff>